<commit_message>
updated WoW version and docs
</commit_message>
<xml_diff>
--- a/docs/WorldOfParkourForumInstructions.docx
+++ b/docs/WorldOfParkourForumInstructions.docx
@@ -13,7 +13,6 @@
           <w:shd w:val="clear" w:color="auto" w:fill="F4F4F4"/>
         </w:rPr>
       </w:pPr>
-      <w:proofErr w:type="spellStart"/>
       <w:r>
         <w:rPr>
           <w:rFonts w:eastAsia="Times New Roman" w:cs="Calibri"/>
@@ -25,7 +24,6 @@
         </w:rPr>
         <w:t>WorldOfParkour</w:t>
       </w:r>
-      <w:proofErr w:type="spellEnd"/>
     </w:p>
     <w:p>
       <w:pPr>
@@ -49,6 +47,173 @@
     <w:p>
       <w:pPr>
         <w:rPr>
+          <w:rFonts w:eastAsia="Times New Roman" w:cs="Calibri"/>
+          <w:sz w:val="21"/>
+          <w:szCs w:val="21"/>
+          <w:shd w:val="clear" w:color="auto" w:fill="F4F4F4"/>
+        </w:rPr>
+      </w:pPr>
+    </w:p>
+    <w:p>
+      <w:pPr>
+        <w:rPr>
+          <w:rFonts w:eastAsia="Times New Roman" w:cs="Calibri"/>
+          <w:b/>
+          <w:bCs/>
+          <w:sz w:val="21"/>
+          <w:szCs w:val="21"/>
+          <w:shd w:val="clear" w:color="auto" w:fill="F4F4F4"/>
+        </w:rPr>
+      </w:pPr>
+      <w:r>
+        <w:rPr>
+          <w:rFonts w:eastAsia="Times New Roman" w:cs="Calibri"/>
+          <w:b/>
+          <w:bCs/>
+          <w:sz w:val="21"/>
+          <w:szCs w:val="21"/>
+          <w:shd w:val="clear" w:color="auto" w:fill="F4F4F4"/>
+        </w:rPr>
+        <w:t>Twitch:</w:t>
+      </w:r>
+      <w:r>
+        <w:rPr>
+          <w:rFonts w:eastAsia="Times New Roman" w:cs="Calibri"/>
+          <w:b/>
+          <w:bCs/>
+          <w:sz w:val="21"/>
+          <w:szCs w:val="21"/>
+          <w:shd w:val="clear" w:color="auto" w:fill="F4F4F4"/>
+        </w:rPr>
+        <w:t xml:space="preserve"> </w:t>
+      </w:r>
+      <w:hyperlink r:id="rId6" w:history="1">
+        <w:r>
+          <w:rPr>
+            <w:rStyle w:val="Hyperlink"/>
+            <w:rFonts w:eastAsia="Times New Roman" w:cs="Calibri"/>
+            <w:b/>
+            <w:bCs/>
+            <w:sz w:val="21"/>
+            <w:szCs w:val="21"/>
+            <w:shd w:val="clear" w:color="auto" w:fill="F4F4F4"/>
+          </w:rPr>
+          <w:t>https://www.twitch.tv/joshsbad</w:t>
+        </w:r>
+      </w:hyperlink>
+    </w:p>
+    <w:p>
+      <w:pPr>
+        <w:rPr>
+          <w:rFonts w:eastAsia="Times New Roman" w:cs="Calibri"/>
+          <w:sz w:val="21"/>
+          <w:szCs w:val="21"/>
+          <w:shd w:val="clear" w:color="auto" w:fill="F4F4F4"/>
+        </w:rPr>
+      </w:pPr>
+      <w:r>
+        <w:rPr>
+          <w:rFonts w:eastAsia="Times New Roman" w:cs="Calibri"/>
+          <w:sz w:val="21"/>
+          <w:szCs w:val="21"/>
+          <w:shd w:val="clear" w:color="auto" w:fill="F4F4F4"/>
+        </w:rPr>
+        <w:t>Watch me on twitch while I play</w:t>
+      </w:r>
+      <w:r>
+        <w:rPr>
+          <w:rFonts w:eastAsia="Times New Roman" w:cs="Calibri"/>
+          <w:sz w:val="21"/>
+          <w:szCs w:val="21"/>
+          <w:shd w:val="clear" w:color="auto" w:fill="F4F4F4"/>
+        </w:rPr>
+        <w:t xml:space="preserve"> the courses you guys post.</w:t>
+      </w:r>
+      <w:r>
+        <w:rPr>
+          <w:rFonts w:eastAsia="Times New Roman" w:cs="Calibri"/>
+          <w:sz w:val="21"/>
+          <w:szCs w:val="21"/>
+          <w:shd w:val="clear" w:color="auto" w:fill="F4F4F4"/>
+        </w:rPr>
+        <w:t xml:space="preserve"> </w:t>
+      </w:r>
+    </w:p>
+    <w:p>
+      <w:pPr>
+        <w:rPr>
+          <w:rFonts w:eastAsia="Times New Roman" w:cs="Calibri"/>
+          <w:sz w:val="21"/>
+          <w:szCs w:val="21"/>
+          <w:shd w:val="clear" w:color="auto" w:fill="F4F4F4"/>
+        </w:rPr>
+      </w:pPr>
+    </w:p>
+    <w:p>
+      <w:pPr>
+        <w:rPr>
+          <w:rFonts w:eastAsia="Times New Roman" w:cs="Calibri"/>
+          <w:sz w:val="21"/>
+          <w:szCs w:val="21"/>
+          <w:shd w:val="clear" w:color="auto" w:fill="F4F4F4"/>
+        </w:rPr>
+      </w:pPr>
+    </w:p>
+    <w:p>
+      <w:pPr>
+        <w:rPr>
+          <w:rFonts w:eastAsia="Times New Roman" w:cs="Calibri"/>
+          <w:b/>
+          <w:bCs/>
+          <w:sz w:val="21"/>
+          <w:szCs w:val="21"/>
+          <w:shd w:val="clear" w:color="auto" w:fill="F4F4F4"/>
+        </w:rPr>
+      </w:pPr>
+      <w:r>
+        <w:rPr>
+          <w:rFonts w:eastAsia="Times New Roman" w:cs="Calibri"/>
+          <w:b/>
+          <w:bCs/>
+          <w:sz w:val="21"/>
+          <w:szCs w:val="21"/>
+          <w:shd w:val="clear" w:color="auto" w:fill="F4F4F4"/>
+        </w:rPr>
+        <w:t>Where to post your courses:</w:t>
+      </w:r>
+    </w:p>
+    <w:p>
+      <w:pPr>
+        <w:rPr>
+          <w:rFonts w:eastAsia="Times New Roman" w:cs="Calibri"/>
+          <w:sz w:val="21"/>
+          <w:szCs w:val="21"/>
+          <w:shd w:val="clear" w:color="auto" w:fill="F4F4F4"/>
+        </w:rPr>
+      </w:pPr>
+      <w:r>
+        <w:rPr>
+          <w:rFonts w:eastAsia="Times New Roman" w:cs="Calibri"/>
+          <w:sz w:val="21"/>
+          <w:szCs w:val="21"/>
+          <w:shd w:val="clear" w:color="auto" w:fill="F4F4F4"/>
+        </w:rPr>
+        <w:t>TBD</w:t>
+      </w:r>
+    </w:p>
+    <w:p>
+      <w:pPr>
+        <w:rPr>
+          <w:rFonts w:eastAsia="Times New Roman" w:cs="Calibri"/>
+          <w:sz w:val="21"/>
+          <w:szCs w:val="21"/>
+          <w:shd w:val="clear" w:color="auto" w:fill="F4F4F4"/>
+        </w:rPr>
+      </w:pPr>
+    </w:p>
+    <w:p>
+      <w:pPr>
+        <w:rPr>
           <w:rFonts w:eastAsia="Times New Roman" w:cs="Times New Roman"/>
           <w:sz w:val="21"/>
           <w:szCs w:val="21"/>
@@ -62,7 +227,7 @@
         </w:rPr>
         <w:br/>
       </w:r>
-      <w:hyperlink r:id="rId6" w:anchor="worldofparkour" w:history="1">
+      <w:hyperlink r:id="rId7" w:anchor="worldofparkour" w:history="1">
         <w:r>
           <w:rPr>
             <w:rStyle w:val="Hyperlink"/>
@@ -146,15 +311,7 @@
           <w:sz w:val="21"/>
           <w:szCs w:val="21"/>
         </w:rPr>
-        <w:t xml:space="preserve">(more to be added later) </w:t>
-      </w:r>
-      <w:r>
-        <w:rPr>
-          <w:rFonts w:eastAsia="Times New Roman" w:cs="Times New Roman"/>
-          <w:sz w:val="21"/>
-          <w:szCs w:val="21"/>
-        </w:rPr>
-        <w:t>b</w:t>
+        <w:t>(more to be added later) b</w:t>
       </w:r>
       <w:r>
         <w:rPr>
@@ -324,27 +481,16 @@
           <w:shd w:val="clear" w:color="auto" w:fill="F4F4F4"/>
         </w:rPr>
       </w:pPr>
-      <w:proofErr w:type="spellStart"/>
-      <w:r>
-        <w:rPr>
-          <w:rFonts w:eastAsia="Times New Roman" w:cs="Times New Roman"/>
-          <w:sz w:val="21"/>
-          <w:szCs w:val="21"/>
-          <w:shd w:val="clear" w:color="auto" w:fill="F4F4F4"/>
-        </w:rPr>
-        <w:t>WoWAce</w:t>
-      </w:r>
-      <w:proofErr w:type="spellEnd"/>
-      <w:r>
-        <w:rPr>
-          <w:rFonts w:eastAsia="Times New Roman" w:cs="Times New Roman"/>
-          <w:sz w:val="21"/>
-          <w:szCs w:val="21"/>
-          <w:shd w:val="clear" w:color="auto" w:fill="F4F4F4"/>
-        </w:rPr>
-        <w:t xml:space="preserve">: </w:t>
-      </w:r>
-      <w:hyperlink r:id="rId7" w:history="1">
+      <w:r>
+        <w:rPr>
+          <w:rFonts w:eastAsia="Times New Roman" w:cs="Times New Roman"/>
+          <w:sz w:val="21"/>
+          <w:szCs w:val="21"/>
+          <w:shd w:val="clear" w:color="auto" w:fill="F4F4F4"/>
+        </w:rPr>
+        <w:t xml:space="preserve">WoWAce: </w:t>
+      </w:r>
+      <w:hyperlink r:id="rId8" w:history="1">
         <w:r>
           <w:rPr>
             <w:rStyle w:val="Hyperlink"/>
@@ -375,7 +521,7 @@
         </w:rPr>
         <w:t xml:space="preserve">Curse: </w:t>
       </w:r>
-      <w:hyperlink r:id="rId8" w:history="1">
+      <w:hyperlink r:id="rId9" w:history="1">
         <w:r>
           <w:rPr>
             <w:rStyle w:val="Hyperlink"/>
@@ -397,27 +543,16 @@
           <w:shd w:val="clear" w:color="auto" w:fill="F4F4F4"/>
         </w:rPr>
       </w:pPr>
-      <w:proofErr w:type="spellStart"/>
-      <w:r>
-        <w:rPr>
-          <w:rFonts w:eastAsia="Times New Roman" w:cs="Times New Roman"/>
-          <w:sz w:val="21"/>
-          <w:szCs w:val="21"/>
-          <w:shd w:val="clear" w:color="auto" w:fill="F4F4F4"/>
-        </w:rPr>
-        <w:t>WoWInterface</w:t>
-      </w:r>
-      <w:proofErr w:type="spellEnd"/>
-      <w:r>
-        <w:rPr>
-          <w:rFonts w:eastAsia="Times New Roman" w:cs="Times New Roman"/>
-          <w:sz w:val="21"/>
-          <w:szCs w:val="21"/>
-          <w:shd w:val="clear" w:color="auto" w:fill="F4F4F4"/>
-        </w:rPr>
-        <w:t xml:space="preserve">: </w:t>
-      </w:r>
-      <w:hyperlink r:id="rId9" w:history="1">
+      <w:r>
+        <w:rPr>
+          <w:rFonts w:eastAsia="Times New Roman" w:cs="Times New Roman"/>
+          <w:sz w:val="21"/>
+          <w:szCs w:val="21"/>
+          <w:shd w:val="clear" w:color="auto" w:fill="F4F4F4"/>
+        </w:rPr>
+        <w:t xml:space="preserve">WoWInterface: </w:t>
+      </w:r>
+      <w:hyperlink r:id="rId10" w:history="1">
         <w:r>
           <w:rPr>
             <w:rStyle w:val="Hyperlink"/>
@@ -439,27 +574,16 @@
           <w:shd w:val="clear" w:color="auto" w:fill="F4F4F4"/>
         </w:rPr>
       </w:pPr>
-      <w:proofErr w:type="spellStart"/>
-      <w:r>
-        <w:rPr>
-          <w:rFonts w:eastAsia="Times New Roman" w:cs="Times New Roman"/>
-          <w:sz w:val="21"/>
-          <w:szCs w:val="21"/>
-          <w:shd w:val="clear" w:color="auto" w:fill="F4F4F4"/>
-        </w:rPr>
-        <w:t>Github</w:t>
-      </w:r>
-      <w:proofErr w:type="spellEnd"/>
-      <w:r>
-        <w:rPr>
-          <w:rFonts w:eastAsia="Times New Roman" w:cs="Times New Roman"/>
-          <w:sz w:val="21"/>
-          <w:szCs w:val="21"/>
-          <w:shd w:val="clear" w:color="auto" w:fill="F4F4F4"/>
-        </w:rPr>
-        <w:t xml:space="preserve">: </w:t>
-      </w:r>
-      <w:hyperlink r:id="rId10" w:history="1">
+      <w:r>
+        <w:rPr>
+          <w:rFonts w:eastAsia="Times New Roman" w:cs="Times New Roman"/>
+          <w:sz w:val="21"/>
+          <w:szCs w:val="21"/>
+          <w:shd w:val="clear" w:color="auto" w:fill="F4F4F4"/>
+        </w:rPr>
+        <w:t xml:space="preserve">Github: </w:t>
+      </w:r>
+      <w:hyperlink r:id="rId11" w:history="1">
         <w:r>
           <w:rPr>
             <w:rStyle w:val="Hyperlink"/>
@@ -527,7 +651,7 @@
         </w:rPr>
         <w:br/>
       </w:r>
-      <w:hyperlink r:id="rId11" w:history="1">
+      <w:hyperlink r:id="rId12" w:history="1">
         <w:r>
           <w:rPr>
             <w:rStyle w:val="Hyperlink"/>

</xml_diff>

<commit_message>
ignoring docs from packaging
</commit_message>
<xml_diff>
--- a/docs/WorldOfParkourForumInstructions.docx
+++ b/docs/WorldOfParkourForumInstructions.docx
@@ -13,6 +13,7 @@
           <w:shd w:val="clear" w:color="auto" w:fill="F4F4F4"/>
         </w:rPr>
       </w:pPr>
+      <w:proofErr w:type="spellStart"/>
       <w:r>
         <w:rPr>
           <w:rFonts w:eastAsia="Times New Roman" w:cs="Calibri"/>
@@ -24,6 +25,7 @@
         </w:rPr>
         <w:t>WorldOfParkour</w:t>
       </w:r>
+      <w:proofErr w:type="spellEnd"/>
     </w:p>
     <w:p>
       <w:pPr>
@@ -43,6 +45,16 @@
         </w:rPr>
         <w:t>Parkour puzzles throughout the world.</w:t>
       </w:r>
+    </w:p>
+    <w:p>
+      <w:pPr>
+        <w:rPr>
+          <w:rFonts w:eastAsia="Times New Roman" w:cs="Calibri"/>
+          <w:sz w:val="21"/>
+          <w:szCs w:val="21"/>
+          <w:shd w:val="clear" w:color="auto" w:fill="F4F4F4"/>
+        </w:rPr>
+      </w:pPr>
     </w:p>
     <w:p>
       <w:pPr>
@@ -127,7 +139,27 @@
           <w:szCs w:val="21"/>
           <w:shd w:val="clear" w:color="auto" w:fill="F4F4F4"/>
         </w:rPr>
-        <w:t xml:space="preserve"> the courses you guys post.</w:t>
+        <w:t xml:space="preserve"> the courses you </w:t>
+      </w:r>
+      <w:proofErr w:type="gramStart"/>
+      <w:r>
+        <w:rPr>
+          <w:rFonts w:eastAsia="Times New Roman" w:cs="Calibri"/>
+          <w:sz w:val="21"/>
+          <w:szCs w:val="21"/>
+          <w:shd w:val="clear" w:color="auto" w:fill="F4F4F4"/>
+        </w:rPr>
+        <w:t>guys</w:t>
+      </w:r>
+      <w:proofErr w:type="gramEnd"/>
+      <w:r>
+        <w:rPr>
+          <w:rFonts w:eastAsia="Times New Roman" w:cs="Calibri"/>
+          <w:sz w:val="21"/>
+          <w:szCs w:val="21"/>
+          <w:shd w:val="clear" w:color="auto" w:fill="F4F4F4"/>
+        </w:rPr>
+        <w:t xml:space="preserve"> post.</w:t>
       </w:r>
       <w:r>
         <w:rPr>
@@ -179,7 +211,7 @@
           <w:szCs w:val="21"/>
           <w:shd w:val="clear" w:color="auto" w:fill="F4F4F4"/>
         </w:rPr>
-        <w:t>Where to post your courses:</w:t>
+        <w:t>Where to post your courses</w:t>
       </w:r>
     </w:p>
     <w:p>
@@ -191,43 +223,67 @@
           <w:shd w:val="clear" w:color="auto" w:fill="F4F4F4"/>
         </w:rPr>
       </w:pPr>
-      <w:r>
-        <w:rPr>
-          <w:rFonts w:eastAsia="Times New Roman" w:cs="Calibri"/>
-          <w:sz w:val="21"/>
-          <w:szCs w:val="21"/>
-          <w:shd w:val="clear" w:color="auto" w:fill="F4F4F4"/>
-        </w:rPr>
-        <w:t>TBD</w:t>
-      </w:r>
-    </w:p>
-    <w:p>
-      <w:pPr>
-        <w:rPr>
-          <w:rFonts w:eastAsia="Times New Roman" w:cs="Calibri"/>
-          <w:sz w:val="21"/>
-          <w:szCs w:val="21"/>
-          <w:shd w:val="clear" w:color="auto" w:fill="F4F4F4"/>
-        </w:rPr>
-      </w:pPr>
-    </w:p>
-    <w:p>
-      <w:pPr>
-        <w:rPr>
-          <w:rFonts w:eastAsia="Times New Roman" w:cs="Times New Roman"/>
-          <w:sz w:val="21"/>
-          <w:szCs w:val="21"/>
-        </w:rPr>
-      </w:pPr>
-      <w:r>
-        <w:rPr>
-          <w:rFonts w:eastAsia="Times New Roman" w:cs="Times New Roman"/>
-          <w:sz w:val="21"/>
-          <w:szCs w:val="21"/>
-        </w:rPr>
-        <w:br/>
-      </w:r>
-      <w:hyperlink r:id="rId7" w:anchor="worldofparkour" w:history="1">
+      <w:hyperlink r:id="rId7" w:history="1">
+        <w:r>
+          <w:rPr>
+            <w:rStyle w:val="Hyperlink"/>
+            <w:rFonts w:eastAsia="Times New Roman" w:cs="Calibri"/>
+            <w:sz w:val="21"/>
+            <w:szCs w:val="21"/>
+            <w:shd w:val="clear" w:color="auto" w:fill="F4F4F4"/>
+          </w:rPr>
+          <w:t>Post your courses on this reddit thread.</w:t>
+        </w:r>
+      </w:hyperlink>
+    </w:p>
+    <w:p>
+      <w:pPr>
+        <w:rPr>
+          <w:rFonts w:eastAsia="Times New Roman" w:cs="Times New Roman"/>
+          <w:sz w:val="21"/>
+          <w:szCs w:val="21"/>
+        </w:rPr>
+      </w:pPr>
+    </w:p>
+    <w:p>
+      <w:pPr>
+        <w:rPr>
+          <w:rFonts w:eastAsia="Times New Roman" w:cs="Times New Roman"/>
+          <w:sz w:val="21"/>
+          <w:szCs w:val="21"/>
+        </w:rPr>
+      </w:pPr>
+    </w:p>
+    <w:p>
+      <w:pPr>
+        <w:rPr>
+          <w:rFonts w:eastAsia="Times New Roman" w:cs="Times New Roman"/>
+          <w:sz w:val="21"/>
+          <w:szCs w:val="21"/>
+        </w:rPr>
+      </w:pPr>
+      <w:r>
+        <w:rPr>
+          <w:rFonts w:eastAsia="Times New Roman" w:cs="Times New Roman"/>
+          <w:b/>
+          <w:bCs/>
+          <w:sz w:val="21"/>
+          <w:szCs w:val="21"/>
+        </w:rPr>
+        <w:t>Latest Addon Instructions/Updates</w:t>
+      </w:r>
+      <w:r>
+        <w:rPr>
+          <w:rFonts w:eastAsia="Times New Roman" w:cs="Times New Roman"/>
+          <w:b/>
+          <w:bCs/>
+          <w:sz w:val="21"/>
+          <w:szCs w:val="21"/>
+        </w:rPr>
+        <w:t xml:space="preserve">: </w:t>
+      </w:r>
+      <w:hyperlink r:id="rId8" w:anchor="worldofparkour" w:history="1">
+        <w:proofErr w:type="spellStart"/>
         <w:r>
           <w:rPr>
             <w:rStyle w:val="Hyperlink"/>
@@ -235,7 +291,37 @@
             <w:sz w:val="21"/>
             <w:szCs w:val="21"/>
           </w:rPr>
-          <w:t>Click here to see the official up-to-date instructions on how to use this addon.</w:t>
+          <w:t>WorldOfParkour</w:t>
+        </w:r>
+        <w:proofErr w:type="spellEnd"/>
+        <w:r>
+          <w:rPr>
+            <w:rStyle w:val="Hyperlink"/>
+            <w:rFonts w:eastAsia="Times New Roman" w:cs="Times New Roman"/>
+            <w:sz w:val="21"/>
+            <w:szCs w:val="21"/>
+          </w:rPr>
+          <w:t xml:space="preserve"> </w:t>
+        </w:r>
+        <w:proofErr w:type="spellStart"/>
+        <w:r>
+          <w:rPr>
+            <w:rStyle w:val="Hyperlink"/>
+            <w:rFonts w:eastAsia="Times New Roman" w:cs="Times New Roman"/>
+            <w:sz w:val="21"/>
+            <w:szCs w:val="21"/>
+          </w:rPr>
+          <w:t>Github</w:t>
+        </w:r>
+        <w:proofErr w:type="spellEnd"/>
+        <w:r>
+          <w:rPr>
+            <w:rStyle w:val="Hyperlink"/>
+            <w:rFonts w:eastAsia="Times New Roman" w:cs="Times New Roman"/>
+            <w:sz w:val="21"/>
+            <w:szCs w:val="21"/>
+          </w:rPr>
+          <w:t>.</w:t>
         </w:r>
       </w:hyperlink>
     </w:p>
@@ -274,14 +360,6 @@
           <w:shd w:val="clear" w:color="auto" w:fill="F4F4F4"/>
         </w:rPr>
         <w:t>Implemented Features</w:t>
-      </w:r>
-      <w:r>
-        <w:rPr>
-          <w:rFonts w:eastAsia="Times New Roman" w:cs="Times New Roman"/>
-          <w:sz w:val="21"/>
-          <w:szCs w:val="21"/>
-        </w:rPr>
-        <w:br/>
       </w:r>
     </w:p>
     <w:p>
@@ -434,14 +512,6 @@
         </w:rPr>
         <w:t>Download</w:t>
       </w:r>
-      <w:r>
-        <w:rPr>
-          <w:rFonts w:eastAsia="Times New Roman" w:cs="Times New Roman"/>
-          <w:sz w:val="21"/>
-          <w:szCs w:val="21"/>
-        </w:rPr>
-        <w:br/>
-      </w:r>
     </w:p>
     <w:p>
       <w:pPr>
@@ -481,16 +551,27 @@
           <w:shd w:val="clear" w:color="auto" w:fill="F4F4F4"/>
         </w:rPr>
       </w:pPr>
-      <w:r>
-        <w:rPr>
-          <w:rFonts w:eastAsia="Times New Roman" w:cs="Times New Roman"/>
-          <w:sz w:val="21"/>
-          <w:szCs w:val="21"/>
-          <w:shd w:val="clear" w:color="auto" w:fill="F4F4F4"/>
-        </w:rPr>
-        <w:t xml:space="preserve">WoWAce: </w:t>
-      </w:r>
-      <w:hyperlink r:id="rId8" w:history="1">
+      <w:proofErr w:type="spellStart"/>
+      <w:r>
+        <w:rPr>
+          <w:rFonts w:eastAsia="Times New Roman" w:cs="Times New Roman"/>
+          <w:sz w:val="21"/>
+          <w:szCs w:val="21"/>
+          <w:shd w:val="clear" w:color="auto" w:fill="F4F4F4"/>
+        </w:rPr>
+        <w:t>WoWAce</w:t>
+      </w:r>
+      <w:proofErr w:type="spellEnd"/>
+      <w:r>
+        <w:rPr>
+          <w:rFonts w:eastAsia="Times New Roman" w:cs="Times New Roman"/>
+          <w:sz w:val="21"/>
+          <w:szCs w:val="21"/>
+          <w:shd w:val="clear" w:color="auto" w:fill="F4F4F4"/>
+        </w:rPr>
+        <w:t xml:space="preserve">: </w:t>
+      </w:r>
+      <w:hyperlink r:id="rId9" w:history="1">
         <w:r>
           <w:rPr>
             <w:rStyle w:val="Hyperlink"/>
@@ -521,7 +602,7 @@
         </w:rPr>
         <w:t xml:space="preserve">Curse: </w:t>
       </w:r>
-      <w:hyperlink r:id="rId9" w:history="1">
+      <w:hyperlink r:id="rId10" w:history="1">
         <w:r>
           <w:rPr>
             <w:rStyle w:val="Hyperlink"/>
@@ -543,16 +624,27 @@
           <w:shd w:val="clear" w:color="auto" w:fill="F4F4F4"/>
         </w:rPr>
       </w:pPr>
-      <w:r>
-        <w:rPr>
-          <w:rFonts w:eastAsia="Times New Roman" w:cs="Times New Roman"/>
-          <w:sz w:val="21"/>
-          <w:szCs w:val="21"/>
-          <w:shd w:val="clear" w:color="auto" w:fill="F4F4F4"/>
-        </w:rPr>
-        <w:t xml:space="preserve">WoWInterface: </w:t>
-      </w:r>
-      <w:hyperlink r:id="rId10" w:history="1">
+      <w:proofErr w:type="spellStart"/>
+      <w:r>
+        <w:rPr>
+          <w:rFonts w:eastAsia="Times New Roman" w:cs="Times New Roman"/>
+          <w:sz w:val="21"/>
+          <w:szCs w:val="21"/>
+          <w:shd w:val="clear" w:color="auto" w:fill="F4F4F4"/>
+        </w:rPr>
+        <w:t>WoWInterface</w:t>
+      </w:r>
+      <w:proofErr w:type="spellEnd"/>
+      <w:r>
+        <w:rPr>
+          <w:rFonts w:eastAsia="Times New Roman" w:cs="Times New Roman"/>
+          <w:sz w:val="21"/>
+          <w:szCs w:val="21"/>
+          <w:shd w:val="clear" w:color="auto" w:fill="F4F4F4"/>
+        </w:rPr>
+        <w:t xml:space="preserve">: </w:t>
+      </w:r>
+      <w:hyperlink r:id="rId11" w:history="1">
         <w:r>
           <w:rPr>
             <w:rStyle w:val="Hyperlink"/>
@@ -574,16 +666,27 @@
           <w:shd w:val="clear" w:color="auto" w:fill="F4F4F4"/>
         </w:rPr>
       </w:pPr>
-      <w:r>
-        <w:rPr>
-          <w:rFonts w:eastAsia="Times New Roman" w:cs="Times New Roman"/>
-          <w:sz w:val="21"/>
-          <w:szCs w:val="21"/>
-          <w:shd w:val="clear" w:color="auto" w:fill="F4F4F4"/>
-        </w:rPr>
-        <w:t xml:space="preserve">Github: </w:t>
-      </w:r>
-      <w:hyperlink r:id="rId11" w:history="1">
+      <w:proofErr w:type="spellStart"/>
+      <w:r>
+        <w:rPr>
+          <w:rFonts w:eastAsia="Times New Roman" w:cs="Times New Roman"/>
+          <w:sz w:val="21"/>
+          <w:szCs w:val="21"/>
+          <w:shd w:val="clear" w:color="auto" w:fill="F4F4F4"/>
+        </w:rPr>
+        <w:t>Github</w:t>
+      </w:r>
+      <w:proofErr w:type="spellEnd"/>
+      <w:r>
+        <w:rPr>
+          <w:rFonts w:eastAsia="Times New Roman" w:cs="Times New Roman"/>
+          <w:sz w:val="21"/>
+          <w:szCs w:val="21"/>
+          <w:shd w:val="clear" w:color="auto" w:fill="F4F4F4"/>
+        </w:rPr>
+        <w:t xml:space="preserve">: </w:t>
+      </w:r>
+      <w:hyperlink r:id="rId12" w:history="1">
         <w:r>
           <w:rPr>
             <w:rStyle w:val="Hyperlink"/>
@@ -634,15 +737,6 @@
         </w:rPr>
         <w:t>Feature Requests/Bug Tracker</w:t>
       </w:r>
-    </w:p>
-    <w:p>
-      <w:pPr>
-        <w:rPr>
-          <w:rFonts w:eastAsia="Times New Roman" w:cs="Times New Roman"/>
-          <w:sz w:val="21"/>
-          <w:szCs w:val="21"/>
-        </w:rPr>
-      </w:pPr>
       <w:r>
         <w:rPr>
           <w:rFonts w:eastAsia="Times New Roman" w:cs="Times New Roman"/>
@@ -651,7 +745,7 @@
         </w:rPr>
         <w:br/>
       </w:r>
-      <w:hyperlink r:id="rId12" w:history="1">
+      <w:hyperlink r:id="rId13" w:history="1">
         <w:r>
           <w:rPr>
             <w:rStyle w:val="Hyperlink"/>

</xml_diff>